<commit_message>
Documento de Planejamento e Acompanhamento
Versão 0.2 com a Lista de Riscos Adicianada.
</commit_message>
<xml_diff>
--- a/Doumento de Planejamento e Acompanhamento.docx
+++ b/Doumento de Planejamento e Acompanhamento.docx
@@ -89,6 +89,48 @@
           <w:p>
             <w:r>
               <w:t>Início do Documento</w:t>
+            </w:r>
+          </w:p>
+        </w:tc>
+        <w:tc>
+          <w:tcPr>
+            <w:tcW w:w="1699" w:type="dxa"/>
+          </w:tcPr>
+          <w:p>
+            <w:r>
+              <w:t>Luis Fernando</w:t>
+            </w:r>
+          </w:p>
+        </w:tc>
+      </w:tr>
+      <w:tr>
+        <w:tc>
+          <w:tcPr>
+            <w:tcW w:w="1698" w:type="dxa"/>
+          </w:tcPr>
+          <w:p>
+            <w:r>
+              <w:t>29/04/2016</w:t>
+            </w:r>
+          </w:p>
+        </w:tc>
+        <w:tc>
+          <w:tcPr>
+            <w:tcW w:w="1699" w:type="dxa"/>
+          </w:tcPr>
+          <w:p>
+            <w:r>
+              <w:t>0.2</w:t>
+            </w:r>
+          </w:p>
+        </w:tc>
+        <w:tc>
+          <w:tcPr>
+            <w:tcW w:w="1699" w:type="dxa"/>
+          </w:tcPr>
+          <w:p>
+            <w:r>
+              <w:t>Adição da Lista de Riscos</w:t>
             </w:r>
           </w:p>
         </w:tc>
@@ -2186,10 +2228,7 @@
     <w:p/>
     <w:p>
       <w:r>
-        <w:t xml:space="preserve">O sistema requer salvamento e recuperação </w:t>
-      </w:r>
-      <w:r>
-        <w:t>confiáveis?</w:t>
+        <w:t>O sistema requer salvamento e recuperação confiáveis?</w:t>
       </w:r>
     </w:p>
     <w:p>
@@ -2198,20 +2237,14 @@
       </w:r>
       <w:r>
         <w:br/>
-      </w:r>
-      <w:r>
         <w:t xml:space="preserve">b) 1 </w:t>
       </w:r>
       <w:r>
         <w:br/>
-      </w:r>
-      <w:r>
         <w:t>c) 2</w:t>
       </w:r>
       <w:r>
         <w:br/>
-      </w:r>
-      <w:r>
         <w:t xml:space="preserve">d) 3 </w:t>
       </w:r>
       <w:r>
@@ -2228,18 +2261,13 @@
       </w:r>
       <w:r>
         <w:br/>
-      </w:r>
-      <w:r>
         <w:t>f) 5 (absolutamente essencial)</w:t>
       </w:r>
     </w:p>
     <w:p/>
     <w:p>
       <w:r>
-        <w:t xml:space="preserve">São necessárias comunicações de dados </w:t>
-      </w:r>
-      <w:r>
-        <w:t>especializadas?</w:t>
+        <w:t>São necessárias comunicações de dados especializadas?</w:t>
       </w:r>
     </w:p>
     <w:p>
@@ -2278,10 +2306,7 @@
     <w:p/>
     <w:p>
       <w:r>
-        <w:t xml:space="preserve">Há funções de processamento </w:t>
-      </w:r>
-      <w:r>
-        <w:t>distribuído?</w:t>
+        <w:t>Há funções de processamento distribuído?</w:t>
       </w:r>
     </w:p>
     <w:p>
@@ -2320,10 +2345,7 @@
     <w:p/>
     <w:p>
       <w:r>
-        <w:t xml:space="preserve">O sistema rodará em ambiente operacional existente e intensamente </w:t>
-      </w:r>
-      <w:r>
-        <w:t>utilizado?</w:t>
+        <w:t>O sistema rodará em ambiente operacional existente e intensamente utilizado?</w:t>
       </w:r>
     </w:p>
     <w:p>
@@ -2354,6 +2376,7 @@
         <w:br/>
       </w:r>
       <w:r>
+        <w:lastRenderedPageBreak/>
         <w:t>e) 4</w:t>
       </w:r>
       <w:r>
@@ -2366,11 +2389,7 @@
     </w:p>
     <w:p>
       <w:r>
-        <w:lastRenderedPageBreak/>
-        <w:t xml:space="preserve">O desempenho é </w:t>
-      </w:r>
-      <w:r>
-        <w:t>crítico?</w:t>
+        <w:t>O desempenho é crítico?</w:t>
       </w:r>
     </w:p>
     <w:p>
@@ -2416,10 +2435,7 @@
     <w:p/>
     <w:p>
       <w:r>
-        <w:t xml:space="preserve">O sistema requer entrada de dados </w:t>
-      </w:r>
-      <w:r>
-        <w:t>online?</w:t>
+        <w:t>O sistema requer entrada de dados online?</w:t>
       </w:r>
     </w:p>
     <w:p>
@@ -2465,10 +2481,7 @@
     <w:p/>
     <w:p>
       <w:r>
-        <w:t xml:space="preserve">A entrada de dados online requer múltiplas telas ou </w:t>
-      </w:r>
-      <w:r>
-        <w:t>operações?</w:t>
+        <w:t>A entrada de dados online requer múltiplas telas ou operações?</w:t>
       </w:r>
     </w:p>
     <w:p>
@@ -2514,10 +2527,7 @@
     <w:p/>
     <w:p>
       <w:r>
-        <w:t xml:space="preserve">Os Arquivos Lógicos Internos são atualizados </w:t>
-      </w:r>
-      <w:r>
-        <w:t>online?</w:t>
+        <w:t>Os Arquivos Lógicos Internos são atualizados online?</w:t>
       </w:r>
     </w:p>
     <w:p>
@@ -2563,10 +2573,7 @@
     <w:p/>
     <w:p>
       <w:r>
-        <w:t xml:space="preserve">As entradas, saídas e consultas são </w:t>
-      </w:r>
-      <w:r>
-        <w:t>complexas?</w:t>
+        <w:t>As entradas, saídas e consultas são complexas?</w:t>
       </w:r>
     </w:p>
     <w:p>
@@ -2599,6 +2606,7 @@
         <w:br/>
       </w:r>
       <w:r>
+        <w:lastRenderedPageBreak/>
         <w:t>e) 4</w:t>
       </w:r>
       <w:r>
@@ -2612,11 +2620,7 @@
     <w:p/>
     <w:p>
       <w:r>
-        <w:lastRenderedPageBreak/>
-        <w:t xml:space="preserve">O processamento interno é </w:t>
-      </w:r>
-      <w:r>
-        <w:t>complexo?</w:t>
+        <w:t>O processamento interno é complexo?</w:t>
       </w:r>
     </w:p>
     <w:p>
@@ -2662,13 +2666,7 @@
     <w:p/>
     <w:p>
       <w:r>
-        <w:t xml:space="preserve">O código é </w:t>
-      </w:r>
-      <w:r>
-        <w:t>projetado para ser reutilizável</w:t>
-      </w:r>
-      <w:r>
-        <w:t>?</w:t>
+        <w:t>O código é projetado para ser reutilizável?</w:t>
       </w:r>
     </w:p>
     <w:p>
@@ -2714,10 +2712,7 @@
     <w:p/>
     <w:p>
       <w:r>
-        <w:t xml:space="preserve">A instalação está incluída no </w:t>
-      </w:r>
-      <w:r>
-        <w:t>projeto?</w:t>
+        <w:t>A instalação está incluída no projeto?</w:t>
       </w:r>
     </w:p>
     <w:p>
@@ -2763,10 +2758,7 @@
     <w:p/>
     <w:p>
       <w:r>
-        <w:t xml:space="preserve">O sistema é projetado para múltiplas instalações em diferentes </w:t>
-      </w:r>
-      <w:r>
-        <w:t>organizações?</w:t>
+        <w:t>O sistema é projetado para múltiplas instalações em diferentes organizações?</w:t>
       </w:r>
     </w:p>
     <w:p>
@@ -2817,10 +2809,7 @@
     <w:p/>
     <w:p>
       <w:r>
-        <w:t xml:space="preserve">A aplicação é projetada para facilitar a troca e o uso pelo </w:t>
-      </w:r>
-      <w:r>
-        <w:t>usuário?</w:t>
+        <w:t>A aplicação é projetada para facilitar a troca e o uso pelo usuário?</w:t>
       </w:r>
     </w:p>
     <w:p>
@@ -2858,6 +2847,7 @@
         <w:rPr>
           <w:b/>
         </w:rPr>
+        <w:lastRenderedPageBreak/>
         <w:t>e) 4</w:t>
       </w:r>
       <w:r>
@@ -2872,7 +2862,6 @@
     <w:p>
       <w:proofErr w:type="spellStart"/>
       <w:r>
-        <w:lastRenderedPageBreak/>
         <w:t>Fi</w:t>
       </w:r>
       <w:proofErr w:type="spellEnd"/>
@@ -2883,10 +2872,7 @@
     <w:p/>
     <w:p>
       <w:r>
-        <w:t>FP = Contagem</w:t>
-      </w:r>
-      <w:r>
-        <w:t xml:space="preserve"> total * [ 0,65 + 0,01 *∑ </w:t>
+        <w:t xml:space="preserve">FP = Contagem total * [ 0,65 + 0,01 *∑ </w:t>
       </w:r>
       <w:proofErr w:type="gramStart"/>
       <w:r>
@@ -3002,30 +2988,653 @@
         </w:tc>
       </w:tr>
     </w:tbl>
+    <w:p/>
+    <w:p/>
+    <w:p/>
+    <w:p/>
+    <w:p/>
+    <w:p/>
+    <w:p/>
+    <w:p/>
+    <w:p/>
+    <w:p/>
+    <w:p/>
+    <w:p/>
+    <w:p/>
+    <w:p/>
+    <w:p/>
+    <w:p/>
+    <w:p/>
+    <w:p/>
+    <w:p/>
     <w:p>
+      <w:pPr>
+        <w:jc w:val="center"/>
+      </w:pPr>
+      <w:r>
+        <w:lastRenderedPageBreak/>
+        <w:t>Lista de Riscos</w:t>
+      </w:r>
       <w:bookmarkStart w:id="0" w:name="_GoBack"/>
       <w:bookmarkEnd w:id="0"/>
     </w:p>
-    <w:p/>
-    <w:p/>
-    <w:p/>
-    <w:p/>
-    <w:p/>
-    <w:p/>
-    <w:p/>
-    <w:p/>
-    <w:p/>
-    <w:p/>
-    <w:p/>
-    <w:p/>
-    <w:p/>
-    <w:p/>
-    <w:p/>
-    <w:p/>
-    <w:p/>
-    <w:p/>
-    <w:p/>
-    <w:p/>
+    <w:tbl>
+      <w:tblPr>
+        <w:tblStyle w:val="Tabelacomgrade"/>
+        <w:tblW w:w="10268" w:type="dxa"/>
+        <w:tblInd w:w="-891" w:type="dxa"/>
+        <w:tblLook w:val="04A0" w:firstRow="1" w:lastRow="0" w:firstColumn="1" w:lastColumn="0" w:noHBand="0" w:noVBand="1"/>
+      </w:tblPr>
+      <w:tblGrid>
+        <w:gridCol w:w="440"/>
+        <w:gridCol w:w="1278"/>
+        <w:gridCol w:w="1353"/>
+        <w:gridCol w:w="1159"/>
+        <w:gridCol w:w="1497"/>
+        <w:gridCol w:w="1372"/>
+        <w:gridCol w:w="1383"/>
+        <w:gridCol w:w="772"/>
+        <w:gridCol w:w="1072"/>
+      </w:tblGrid>
+      <w:tr>
+        <w:tc>
+          <w:tcPr>
+            <w:tcW w:w="440" w:type="dxa"/>
+          </w:tcPr>
+          <w:p>
+            <w:pPr>
+              <w:jc w:val="center"/>
+            </w:pPr>
+            <w:r>
+              <w:t>ID</w:t>
+            </w:r>
+          </w:p>
+        </w:tc>
+        <w:tc>
+          <w:tcPr>
+            <w:tcW w:w="1278" w:type="dxa"/>
+          </w:tcPr>
+          <w:p>
+            <w:pPr>
+              <w:jc w:val="center"/>
+            </w:pPr>
+            <w:r>
+              <w:t>Data</w:t>
+            </w:r>
+          </w:p>
+        </w:tc>
+        <w:tc>
+          <w:tcPr>
+            <w:tcW w:w="1218" w:type="dxa"/>
+          </w:tcPr>
+          <w:p>
+            <w:pPr>
+              <w:jc w:val="center"/>
+            </w:pPr>
+            <w:proofErr w:type="spellStart"/>
+            <w:r>
+              <w:t>Prob</w:t>
+            </w:r>
+            <w:proofErr w:type="spellEnd"/>
+            <w:r>
+              <w:t>.</w:t>
+            </w:r>
+          </w:p>
+        </w:tc>
+        <w:tc>
+          <w:tcPr>
+            <w:tcW w:w="1236" w:type="dxa"/>
+          </w:tcPr>
+          <w:p>
+            <w:pPr>
+              <w:jc w:val="center"/>
+            </w:pPr>
+            <w:r>
+              <w:t>Impacto</w:t>
+            </w:r>
+          </w:p>
+        </w:tc>
+        <w:tc>
+          <w:tcPr>
+            <w:tcW w:w="1497" w:type="dxa"/>
+          </w:tcPr>
+          <w:p>
+            <w:pPr>
+              <w:jc w:val="center"/>
+            </w:pPr>
+            <w:r>
+              <w:t>Descrição</w:t>
+            </w:r>
+          </w:p>
+        </w:tc>
+        <w:tc>
+          <w:tcPr>
+            <w:tcW w:w="1372" w:type="dxa"/>
+          </w:tcPr>
+          <w:p>
+            <w:pPr>
+              <w:jc w:val="center"/>
+            </w:pPr>
+            <w:r>
+              <w:t>Mitigação</w:t>
+            </w:r>
+          </w:p>
+        </w:tc>
+        <w:tc>
+          <w:tcPr>
+            <w:tcW w:w="1383" w:type="dxa"/>
+          </w:tcPr>
+          <w:p>
+            <w:pPr>
+              <w:jc w:val="center"/>
+            </w:pPr>
+            <w:r>
+              <w:t>Plano de Contingência</w:t>
+            </w:r>
+          </w:p>
+        </w:tc>
+        <w:tc>
+          <w:tcPr>
+            <w:tcW w:w="772" w:type="dxa"/>
+          </w:tcPr>
+          <w:p>
+            <w:pPr>
+              <w:jc w:val="center"/>
+            </w:pPr>
+            <w:r>
+              <w:t>Status</w:t>
+            </w:r>
+          </w:p>
+        </w:tc>
+        <w:tc>
+          <w:tcPr>
+            <w:tcW w:w="1072" w:type="dxa"/>
+          </w:tcPr>
+          <w:p>
+            <w:pPr>
+              <w:jc w:val="center"/>
+            </w:pPr>
+            <w:r>
+              <w:t>Autor</w:t>
+            </w:r>
+          </w:p>
+        </w:tc>
+      </w:tr>
+      <w:tr>
+        <w:tc>
+          <w:tcPr>
+            <w:tcW w:w="440" w:type="dxa"/>
+          </w:tcPr>
+          <w:p>
+            <w:pPr>
+              <w:jc w:val="center"/>
+            </w:pPr>
+            <w:r>
+              <w:t>01</w:t>
+            </w:r>
+          </w:p>
+        </w:tc>
+        <w:tc>
+          <w:tcPr>
+            <w:tcW w:w="1278" w:type="dxa"/>
+          </w:tcPr>
+          <w:p>
+            <w:pPr>
+              <w:jc w:val="center"/>
+            </w:pPr>
+            <w:r>
+              <w:t>29/04/2016</w:t>
+            </w:r>
+          </w:p>
+        </w:tc>
+        <w:tc>
+          <w:tcPr>
+            <w:tcW w:w="1218" w:type="dxa"/>
+          </w:tcPr>
+          <w:p>
+            <w:pPr>
+              <w:jc w:val="center"/>
+            </w:pPr>
+            <w:r>
+              <w:t>66% (Provável)</w:t>
+            </w:r>
+          </w:p>
+        </w:tc>
+        <w:tc>
+          <w:tcPr>
+            <w:tcW w:w="1236" w:type="dxa"/>
+          </w:tcPr>
+          <w:p>
+            <w:pPr>
+              <w:jc w:val="center"/>
+            </w:pPr>
+            <w:r>
+              <w:t>Alto</w:t>
+            </w:r>
+          </w:p>
+        </w:tc>
+        <w:tc>
+          <w:tcPr>
+            <w:tcW w:w="1497" w:type="dxa"/>
+          </w:tcPr>
+          <w:p>
+            <w:pPr>
+              <w:jc w:val="center"/>
+            </w:pPr>
+            <w:r>
+              <w:t>O sistema só funciona no Sistema Operacional Windows</w:t>
+            </w:r>
+          </w:p>
+        </w:tc>
+        <w:tc>
+          <w:tcPr>
+            <w:tcW w:w="1372" w:type="dxa"/>
+          </w:tcPr>
+          <w:p>
+            <w:pPr>
+              <w:jc w:val="center"/>
+            </w:pPr>
+            <w:r>
+              <w:t>Uso de uma máquina virtual</w:t>
+            </w:r>
+          </w:p>
+        </w:tc>
+        <w:tc>
+          <w:tcPr>
+            <w:tcW w:w="1383" w:type="dxa"/>
+          </w:tcPr>
+          <w:p>
+            <w:pPr>
+              <w:jc w:val="center"/>
+            </w:pPr>
+            <w:r>
+              <w:t>Garantir a instalação de um sistema Windows</w:t>
+            </w:r>
+          </w:p>
+        </w:tc>
+        <w:tc>
+          <w:tcPr>
+            <w:tcW w:w="772" w:type="dxa"/>
+          </w:tcPr>
+          <w:p>
+            <w:pPr>
+              <w:jc w:val="center"/>
+            </w:pPr>
+          </w:p>
+        </w:tc>
+        <w:tc>
+          <w:tcPr>
+            <w:tcW w:w="1072" w:type="dxa"/>
+          </w:tcPr>
+          <w:p>
+            <w:pPr>
+              <w:jc w:val="center"/>
+            </w:pPr>
+            <w:r>
+              <w:t>Luis Fernando</w:t>
+            </w:r>
+          </w:p>
+        </w:tc>
+      </w:tr>
+      <w:tr>
+        <w:tc>
+          <w:tcPr>
+            <w:tcW w:w="440" w:type="dxa"/>
+          </w:tcPr>
+          <w:p>
+            <w:pPr>
+              <w:jc w:val="center"/>
+            </w:pPr>
+            <w:r>
+              <w:t>02</w:t>
+            </w:r>
+          </w:p>
+        </w:tc>
+        <w:tc>
+          <w:tcPr>
+            <w:tcW w:w="1278" w:type="dxa"/>
+          </w:tcPr>
+          <w:p>
+            <w:pPr>
+              <w:jc w:val="center"/>
+            </w:pPr>
+            <w:r>
+              <w:t>29/04/2016</w:t>
+            </w:r>
+          </w:p>
+        </w:tc>
+        <w:tc>
+          <w:tcPr>
+            <w:tcW w:w="1218" w:type="dxa"/>
+          </w:tcPr>
+          <w:p>
+            <w:pPr>
+              <w:jc w:val="center"/>
+            </w:pPr>
+            <w:r>
+              <w:t>50% (Ocasional)</w:t>
+            </w:r>
+          </w:p>
+        </w:tc>
+        <w:tc>
+          <w:tcPr>
+            <w:tcW w:w="1236" w:type="dxa"/>
+          </w:tcPr>
+          <w:p>
+            <w:pPr>
+              <w:jc w:val="center"/>
+            </w:pPr>
+            <w:r>
+              <w:t>Moderado</w:t>
+            </w:r>
+          </w:p>
+        </w:tc>
+        <w:tc>
+          <w:tcPr>
+            <w:tcW w:w="1497" w:type="dxa"/>
+          </w:tcPr>
+          <w:p>
+            <w:pPr>
+              <w:jc w:val="center"/>
+            </w:pPr>
+            <w:r>
+              <w:t>Não entendimento do usuário do sistema</w:t>
+            </w:r>
+          </w:p>
+        </w:tc>
+        <w:tc>
+          <w:tcPr>
+            <w:tcW w:w="1372" w:type="dxa"/>
+          </w:tcPr>
+          <w:p>
+            <w:pPr>
+              <w:jc w:val="center"/>
+            </w:pPr>
+            <w:r>
+              <w:t>Treinamento</w:t>
+            </w:r>
+          </w:p>
+        </w:tc>
+        <w:tc>
+          <w:tcPr>
+            <w:tcW w:w="1383" w:type="dxa"/>
+          </w:tcPr>
+          <w:p>
+            <w:pPr>
+              <w:jc w:val="center"/>
+            </w:pPr>
+            <w:r>
+              <w:t>Reservar tempo para ensinar o usuário a usar o sistema</w:t>
+            </w:r>
+          </w:p>
+        </w:tc>
+        <w:tc>
+          <w:tcPr>
+            <w:tcW w:w="772" w:type="dxa"/>
+          </w:tcPr>
+          <w:p>
+            <w:pPr>
+              <w:jc w:val="center"/>
+            </w:pPr>
+          </w:p>
+        </w:tc>
+        <w:tc>
+          <w:tcPr>
+            <w:tcW w:w="1072" w:type="dxa"/>
+          </w:tcPr>
+          <w:p>
+            <w:pPr>
+              <w:jc w:val="center"/>
+            </w:pPr>
+            <w:r>
+              <w:t>Luis Fernando</w:t>
+            </w:r>
+          </w:p>
+        </w:tc>
+      </w:tr>
+      <w:tr>
+        <w:tc>
+          <w:tcPr>
+            <w:tcW w:w="440" w:type="dxa"/>
+          </w:tcPr>
+          <w:p>
+            <w:pPr>
+              <w:jc w:val="center"/>
+            </w:pPr>
+            <w:r>
+              <w:t>03</w:t>
+            </w:r>
+          </w:p>
+        </w:tc>
+        <w:tc>
+          <w:tcPr>
+            <w:tcW w:w="1278" w:type="dxa"/>
+          </w:tcPr>
+          <w:p>
+            <w:pPr>
+              <w:jc w:val="center"/>
+            </w:pPr>
+            <w:r>
+              <w:t>29/04/2016</w:t>
+            </w:r>
+          </w:p>
+        </w:tc>
+        <w:tc>
+          <w:tcPr>
+            <w:tcW w:w="1218" w:type="dxa"/>
+          </w:tcPr>
+          <w:p>
+            <w:pPr>
+              <w:jc w:val="center"/>
+            </w:pPr>
+            <w:r>
+              <w:t>10% (Improvável)</w:t>
+            </w:r>
+          </w:p>
+        </w:tc>
+        <w:tc>
+          <w:tcPr>
+            <w:tcW w:w="1236" w:type="dxa"/>
+          </w:tcPr>
+          <w:p>
+            <w:pPr>
+              <w:jc w:val="center"/>
+            </w:pPr>
+            <w:r>
+              <w:t>Muito alto</w:t>
+            </w:r>
+          </w:p>
+        </w:tc>
+        <w:tc>
+          <w:tcPr>
+            <w:tcW w:w="1497" w:type="dxa"/>
+          </w:tcPr>
+          <w:p>
+            <w:pPr>
+              <w:jc w:val="center"/>
+            </w:pPr>
+            <w:r>
+              <w:t>Mudança de algum método matemático para cálculo de área</w:t>
+            </w:r>
+          </w:p>
+        </w:tc>
+        <w:tc>
+          <w:tcPr>
+            <w:tcW w:w="1372" w:type="dxa"/>
+          </w:tcPr>
+          <w:p>
+            <w:pPr>
+              <w:jc w:val="center"/>
+            </w:pPr>
+            <w:r>
+              <w:t>Atenção para novidades matemáticas para rápida atualização</w:t>
+            </w:r>
+          </w:p>
+        </w:tc>
+        <w:tc>
+          <w:tcPr>
+            <w:tcW w:w="1383" w:type="dxa"/>
+          </w:tcPr>
+          <w:p>
+            <w:pPr>
+              <w:jc w:val="center"/>
+            </w:pPr>
+            <w:r>
+              <w:t>Atualizar o sistema assim que a novidade for anunciada</w:t>
+            </w:r>
+          </w:p>
+        </w:tc>
+        <w:tc>
+          <w:tcPr>
+            <w:tcW w:w="772" w:type="dxa"/>
+          </w:tcPr>
+          <w:p>
+            <w:pPr>
+              <w:jc w:val="center"/>
+            </w:pPr>
+          </w:p>
+        </w:tc>
+        <w:tc>
+          <w:tcPr>
+            <w:tcW w:w="1072" w:type="dxa"/>
+          </w:tcPr>
+          <w:p>
+            <w:pPr>
+              <w:jc w:val="center"/>
+            </w:pPr>
+            <w:r>
+              <w:t>Luis Fernando</w:t>
+            </w:r>
+          </w:p>
+        </w:tc>
+      </w:tr>
+      <w:tr>
+        <w:tc>
+          <w:tcPr>
+            <w:tcW w:w="440" w:type="dxa"/>
+          </w:tcPr>
+          <w:p>
+            <w:pPr>
+              <w:jc w:val="center"/>
+            </w:pPr>
+            <w:r>
+              <w:t>04</w:t>
+            </w:r>
+          </w:p>
+        </w:tc>
+        <w:tc>
+          <w:tcPr>
+            <w:tcW w:w="1278" w:type="dxa"/>
+          </w:tcPr>
+          <w:p>
+            <w:pPr>
+              <w:jc w:val="center"/>
+            </w:pPr>
+            <w:r>
+              <w:t>29/04/2016</w:t>
+            </w:r>
+          </w:p>
+        </w:tc>
+        <w:tc>
+          <w:tcPr>
+            <w:tcW w:w="1218" w:type="dxa"/>
+          </w:tcPr>
+          <w:p>
+            <w:pPr>
+              <w:jc w:val="center"/>
+            </w:pPr>
+            <w:r>
+              <w:t>50%</w:t>
+            </w:r>
+          </w:p>
+          <w:p>
+            <w:pPr>
+              <w:jc w:val="center"/>
+            </w:pPr>
+            <w:r>
+              <w:t>(Ocasional)</w:t>
+            </w:r>
+          </w:p>
+        </w:tc>
+        <w:tc>
+          <w:tcPr>
+            <w:tcW w:w="1236" w:type="dxa"/>
+          </w:tcPr>
+          <w:p>
+            <w:pPr>
+              <w:jc w:val="center"/>
+            </w:pPr>
+            <w:r>
+              <w:t>Alto</w:t>
+            </w:r>
+          </w:p>
+        </w:tc>
+        <w:tc>
+          <w:tcPr>
+            <w:tcW w:w="1497" w:type="dxa"/>
+          </w:tcPr>
+          <w:p>
+            <w:r>
+              <w:t>Eu adquirir uma doença</w:t>
+            </w:r>
+          </w:p>
+        </w:tc>
+        <w:tc>
+          <w:tcPr>
+            <w:tcW w:w="1372" w:type="dxa"/>
+          </w:tcPr>
+          <w:p>
+            <w:pPr>
+              <w:jc w:val="center"/>
+            </w:pPr>
+            <w:r>
+              <w:t>Prevenir contra possíveis doenças</w:t>
+            </w:r>
+          </w:p>
+        </w:tc>
+        <w:tc>
+          <w:tcPr>
+            <w:tcW w:w="1383" w:type="dxa"/>
+          </w:tcPr>
+          <w:p>
+            <w:pPr>
+              <w:jc w:val="center"/>
+            </w:pPr>
+            <w:r>
+              <w:t>Encontrar alguém que possa auxiliar no projeto</w:t>
+            </w:r>
+          </w:p>
+        </w:tc>
+        <w:tc>
+          <w:tcPr>
+            <w:tcW w:w="772" w:type="dxa"/>
+          </w:tcPr>
+          <w:p>
+            <w:pPr>
+              <w:jc w:val="center"/>
+            </w:pPr>
+          </w:p>
+        </w:tc>
+        <w:tc>
+          <w:tcPr>
+            <w:tcW w:w="1072" w:type="dxa"/>
+          </w:tcPr>
+          <w:p>
+            <w:pPr>
+              <w:jc w:val="center"/>
+            </w:pPr>
+            <w:r>
+              <w:t>Luis Fernando</w:t>
+            </w:r>
+          </w:p>
+        </w:tc>
+      </w:tr>
+    </w:tbl>
+    <w:p>
+      <w:pPr>
+        <w:jc w:val="center"/>
+      </w:pPr>
+    </w:p>
     <w:p/>
     <w:p/>
     <w:p/>
@@ -3178,6 +3787,7 @@
     <w:lsdException w:name="HTML Sample" w:semiHidden="1" w:unhideWhenUsed="1"/>
     <w:lsdException w:name="HTML Typewriter" w:semiHidden="1" w:unhideWhenUsed="1"/>
     <w:lsdException w:name="HTML Variable" w:semiHidden="1" w:unhideWhenUsed="1"/>
+    <w:lsdException w:name="Normal Table" w:semiHidden="1" w:unhideWhenUsed="1"/>
     <w:lsdException w:name="annotation subject" w:semiHidden="1" w:unhideWhenUsed="1"/>
     <w:lsdException w:name="No List" w:semiHidden="1" w:unhideWhenUsed="1"/>
     <w:lsdException w:name="Outline List 1" w:semiHidden="1" w:unhideWhenUsed="1"/>
@@ -3224,8 +3834,10 @@
     <w:lsdException w:name="Table Subtle 2" w:semiHidden="1" w:unhideWhenUsed="1"/>
     <w:lsdException w:name="Table Web 1" w:semiHidden="1" w:unhideWhenUsed="1"/>
     <w:lsdException w:name="Table Web 2" w:semiHidden="1" w:unhideWhenUsed="1"/>
+    <w:lsdException w:name="Table Web 3" w:semiHidden="1" w:unhideWhenUsed="1"/>
     <w:lsdException w:name="Balloon Text" w:semiHidden="1" w:unhideWhenUsed="1"/>
     <w:lsdException w:name="Table Grid" w:uiPriority="39"/>
+    <w:lsdException w:name="Table Theme" w:semiHidden="1" w:unhideWhenUsed="1"/>
     <w:lsdException w:name="Placeholder Text" w:semiHidden="1"/>
     <w:lsdException w:name="No Spacing" w:uiPriority="1" w:qFormat="1"/>
     <w:lsdException w:name="Light Shading" w:uiPriority="60"/>

</xml_diff>